<commit_message>
this is what we're turning in! time to start the weekend!
</commit_message>
<xml_diff>
--- a/Worlds/final writeup.docx
+++ b/Worlds/final writeup.docx
@@ -109,8 +109,13 @@
       <w:proofErr w:type="spellEnd"/>
       <w:proofErr w:type="gramEnd"/>
       <w:r>
-        <w:t>” refers to the world the expression currently resides in. Assuming “a” and “b” are both worlds, the following is also possible:</w:t>
-      </w:r>
+        <w:t>” refers to initial global world</w:t>
+      </w:r>
+      <w:r>
+        <w:t>. Assuming “a” and “b” are both worlds, the following is also possible:</w:t>
+      </w:r>
+      <w:bookmarkStart w:id="0" w:name="_GoBack"/>
+      <w:bookmarkEnd w:id="0"/>
     </w:p>
     <w:p/>
     <w:p>
@@ -215,8 +220,6 @@
       <w:r>
         <w:t xml:space="preserve">” refers to a world, and the variable “a” is being assigned a value of 20. </w:t>
       </w:r>
-      <w:bookmarkStart w:id="0" w:name="_GoBack"/>
-      <w:bookmarkEnd w:id="0"/>
     </w:p>
     <w:p>
       <w:r>

</xml_diff>